<commit_message>
doc - update report
</commit_message>
<xml_diff>
--- a/doc/DeveloppementAndroid/DeveloppHostToUsbDeviceTransfersOnAndroidDevice.docx
+++ b/doc/DeveloppementAndroid/DeveloppHostToUsbDeviceTransfersOnAndroidDevice.docx
@@ -3323,6 +3323,390 @@
         <w:t xml:space="preserve"> filesystem.</w:t>
       </w:r>
     </w:p>
+    <w:p>
+      <w:r>
+        <w:rPr>
+          <w:highlight w:val="yellow"/>
+        </w:rPr>
+        <w:t>EDIT : 17/12/2020</w:t>
+      </w:r>
+    </w:p>
+    <w:p>
+      <w:proofErr w:type="spellStart"/>
+      <w:r>
+        <w:t>We</w:t>
+      </w:r>
+      <w:proofErr w:type="spellEnd"/>
+      <w:r>
+        <w:t xml:space="preserve"> </w:t>
+      </w:r>
+      <w:proofErr w:type="spellStart"/>
+      <w:r>
+        <w:t>switched</w:t>
+      </w:r>
+      <w:proofErr w:type="spellEnd"/>
+      <w:r>
+        <w:t xml:space="preserve"> to the official </w:t>
+      </w:r>
+      <w:proofErr w:type="spellStart"/>
+      <w:r>
+        <w:t>libusb</w:t>
+      </w:r>
+      <w:proofErr w:type="spellEnd"/>
+      <w:r>
+        <w:t xml:space="preserve"> and </w:t>
+      </w:r>
+      <w:proofErr w:type="spellStart"/>
+      <w:r>
+        <w:t>applied</w:t>
+      </w:r>
+      <w:proofErr w:type="spellEnd"/>
+      <w:r>
+        <w:t xml:space="preserve"> code as </w:t>
+      </w:r>
+      <w:proofErr w:type="spellStart"/>
+      <w:r>
+        <w:t>adviced</w:t>
+      </w:r>
+      <w:proofErr w:type="spellEnd"/>
+      <w:r>
+        <w:t xml:space="preserve"> by the </w:t>
+      </w:r>
+      <w:proofErr w:type="spellStart"/>
+      <w:r>
+        <w:t>libusb</w:t>
+      </w:r>
+      <w:proofErr w:type="spellEnd"/>
+      <w:r>
+        <w:t xml:space="preserve">-dev mailing </w:t>
+      </w:r>
+      <w:proofErr w:type="spellStart"/>
+      <w:r>
+        <w:t>list</w:t>
+      </w:r>
+      <w:proofErr w:type="spellEnd"/>
+      <w:r>
+        <w:t xml:space="preserve">. This solutions </w:t>
+      </w:r>
+      <w:proofErr w:type="spellStart"/>
+      <w:r>
+        <w:t>is</w:t>
+      </w:r>
+      <w:proofErr w:type="spellEnd"/>
+      <w:r>
+        <w:t xml:space="preserve"> </w:t>
+      </w:r>
+      <w:proofErr w:type="spellStart"/>
+      <w:r>
+        <w:t>working</w:t>
+      </w:r>
+      <w:proofErr w:type="spellEnd"/>
+      <w:r>
+        <w:t xml:space="preserve"> </w:t>
+      </w:r>
+      <w:proofErr w:type="spellStart"/>
+      <w:r>
+        <w:t>now</w:t>
+      </w:r>
+      <w:proofErr w:type="spellEnd"/>
+      <w:r>
+        <w:t>.</w:t>
+      </w:r>
+    </w:p>
+    <w:p>
+      <w:r>
+        <w:t xml:space="preserve">He </w:t>
+      </w:r>
+      <w:proofErr w:type="spellStart"/>
+      <w:r>
+        <w:t>tested</w:t>
+      </w:r>
+      <w:proofErr w:type="spellEnd"/>
+      <w:r>
+        <w:t xml:space="preserve"> </w:t>
+      </w:r>
+      <w:proofErr w:type="spellStart"/>
+      <w:r>
+        <w:t>it</w:t>
+      </w:r>
+      <w:proofErr w:type="spellEnd"/>
+      <w:r>
+        <w:t xml:space="preserve"> on </w:t>
+      </w:r>
+      <w:proofErr w:type="spellStart"/>
+      <w:r>
+        <w:t>several</w:t>
+      </w:r>
+      <w:proofErr w:type="spellEnd"/>
+      <w:r>
+        <w:t xml:space="preserve"> </w:t>
+      </w:r>
+      <w:proofErr w:type="spellStart"/>
+      <w:r>
+        <w:t>android</w:t>
+      </w:r>
+      <w:proofErr w:type="spellEnd"/>
+      <w:r>
+        <w:t xml:space="preserve"> version : </w:t>
+      </w:r>
+    </w:p>
+    <w:p>
+      <w:pPr>
+        <w:pStyle w:val="Paragraphedeliste"/>
+        <w:numPr>
+          <w:ilvl w:val="0"/>
+          <w:numId w:val="5"/>
+        </w:numPr>
+      </w:pPr>
+      <w:r>
+        <w:t xml:space="preserve">Cube </w:t>
+      </w:r>
+      <w:proofErr w:type="spellStart"/>
+      <w:r>
+        <w:t>iWork</w:t>
+      </w:r>
+      <w:proofErr w:type="spellEnd"/>
+      <w:r>
+        <w:t xml:space="preserve"> 10 - </w:t>
+      </w:r>
+      <w:proofErr w:type="spellStart"/>
+      <w:r>
+        <w:t>android</w:t>
+      </w:r>
+      <w:proofErr w:type="spellEnd"/>
+      <w:r>
+        <w:t xml:space="preserve"> 5 - API 22</w:t>
+      </w:r>
+    </w:p>
+    <w:p>
+      <w:pPr>
+        <w:pStyle w:val="Paragraphedeliste"/>
+        <w:numPr>
+          <w:ilvl w:val="0"/>
+          <w:numId w:val="5"/>
+        </w:numPr>
+      </w:pPr>
+      <w:r>
+        <w:t xml:space="preserve">Samsung Galaxy Tab 10 - </w:t>
+      </w:r>
+      <w:proofErr w:type="spellStart"/>
+      <w:r>
+        <w:t>android</w:t>
+      </w:r>
+      <w:proofErr w:type="spellEnd"/>
+      <w:r>
+        <w:t xml:space="preserve"> 9 - API 28</w:t>
+      </w:r>
+    </w:p>
+    <w:p>
+      <w:pPr>
+        <w:pStyle w:val="Paragraphedeliste"/>
+        <w:numPr>
+          <w:ilvl w:val="0"/>
+          <w:numId w:val="5"/>
+        </w:numPr>
+      </w:pPr>
+      <w:r>
+        <w:t>Lenovo TBX304L - Android 8.1 - API 27</w:t>
+      </w:r>
+    </w:p>
+    <w:p>
+      <w:r>
+        <w:t xml:space="preserve">Note </w:t>
+      </w:r>
+      <w:proofErr w:type="spellStart"/>
+      <w:r>
+        <w:t>that</w:t>
+      </w:r>
+      <w:proofErr w:type="spellEnd"/>
+      <w:r>
+        <w:t xml:space="preserve"> </w:t>
+      </w:r>
+      <w:proofErr w:type="spellStart"/>
+      <w:r>
+        <w:t>we</w:t>
+      </w:r>
+      <w:proofErr w:type="spellEnd"/>
+      <w:r>
+        <w:t xml:space="preserve"> use </w:t>
+      </w:r>
+      <w:proofErr w:type="spellStart"/>
+      <w:r>
+        <w:t>two</w:t>
+      </w:r>
+      <w:proofErr w:type="spellEnd"/>
+      <w:r>
+        <w:t xml:space="preserve"> </w:t>
+      </w:r>
+      <w:proofErr w:type="spellStart"/>
+      <w:r>
+        <w:t>cables</w:t>
+      </w:r>
+      <w:proofErr w:type="spellEnd"/>
+      <w:r>
+        <w:t xml:space="preserve"> : one direct male-to-male, one </w:t>
+      </w:r>
+      <w:proofErr w:type="spellStart"/>
+      <w:r>
+        <w:t>female+male</w:t>
+      </w:r>
+      <w:proofErr w:type="spellEnd"/>
+      <w:r>
+        <w:t xml:space="preserve"> and a </w:t>
+      </w:r>
+      <w:proofErr w:type="spellStart"/>
+      <w:r>
+        <w:t>usb</w:t>
+      </w:r>
+      <w:proofErr w:type="spellEnd"/>
+      <w:r>
+        <w:t xml:space="preserve"> </w:t>
+      </w:r>
+      <w:proofErr w:type="spellStart"/>
+      <w:r>
+        <w:t>adaptor</w:t>
+      </w:r>
+      <w:proofErr w:type="spellEnd"/>
+      <w:r>
+        <w:t xml:space="preserve"> male to </w:t>
+      </w:r>
+      <w:proofErr w:type="spellStart"/>
+      <w:r>
+        <w:t>female</w:t>
+      </w:r>
+      <w:proofErr w:type="spellEnd"/>
+      <w:r>
+        <w:t xml:space="preserve">. The first one </w:t>
+      </w:r>
+      <w:proofErr w:type="spellStart"/>
+      <w:r>
+        <w:t>does</w:t>
+      </w:r>
+      <w:proofErr w:type="spellEnd"/>
+      <w:r>
+        <w:t xml:space="preserve"> no </w:t>
+      </w:r>
+      <w:proofErr w:type="spellStart"/>
+      <w:r>
+        <w:t>work</w:t>
+      </w:r>
+      <w:proofErr w:type="spellEnd"/>
+      <w:r>
+        <w:t xml:space="preserve">, the </w:t>
+      </w:r>
+      <w:proofErr w:type="spellStart"/>
+      <w:r>
+        <w:t>device</w:t>
+      </w:r>
+      <w:proofErr w:type="spellEnd"/>
+      <w:r>
+        <w:t xml:space="preserve"> </w:t>
+      </w:r>
+      <w:proofErr w:type="spellStart"/>
+      <w:r>
+        <w:t>is</w:t>
+      </w:r>
+      <w:proofErr w:type="spellEnd"/>
+      <w:r>
+        <w:t xml:space="preserve"> not </w:t>
+      </w:r>
+      <w:proofErr w:type="spellStart"/>
+      <w:r>
+        <w:t>detected</w:t>
+      </w:r>
+      <w:proofErr w:type="spellEnd"/>
+      <w:r>
+        <w:t xml:space="preserve"> </w:t>
+      </w:r>
+      <w:proofErr w:type="spellStart"/>
+      <w:r>
+        <w:t>except</w:t>
+      </w:r>
+      <w:proofErr w:type="spellEnd"/>
+      <w:r>
+        <w:t xml:space="preserve"> for the </w:t>
+      </w:r>
+      <w:proofErr w:type="spellStart"/>
+      <w:r>
+        <w:t>iWork</w:t>
+      </w:r>
+      <w:proofErr w:type="spellEnd"/>
+      <w:r>
+        <w:t xml:space="preserve"> 10. The </w:t>
+      </w:r>
+      <w:proofErr w:type="spellStart"/>
+      <w:r>
+        <w:t>other</w:t>
+      </w:r>
+      <w:proofErr w:type="spellEnd"/>
+      <w:r>
+        <w:t xml:space="preserve"> one </w:t>
+      </w:r>
+      <w:proofErr w:type="spellStart"/>
+      <w:r>
+        <w:t>will</w:t>
+      </w:r>
+      <w:proofErr w:type="spellEnd"/>
+      <w:r>
+        <w:t xml:space="preserve"> </w:t>
+      </w:r>
+      <w:proofErr w:type="spellStart"/>
+      <w:r>
+        <w:t>work</w:t>
+      </w:r>
+      <w:proofErr w:type="spellEnd"/>
+      <w:r>
+        <w:t xml:space="preserve"> </w:t>
+      </w:r>
+      <w:proofErr w:type="spellStart"/>
+      <w:r>
+        <w:t>only</w:t>
+      </w:r>
+      <w:proofErr w:type="spellEnd"/>
+      <w:r>
+        <w:t xml:space="preserve"> if the male-to-</w:t>
+      </w:r>
+      <w:proofErr w:type="spellStart"/>
+      <w:r>
+        <w:t>female</w:t>
+      </w:r>
+      <w:proofErr w:type="spellEnd"/>
+      <w:r>
+        <w:t xml:space="preserve"> </w:t>
+      </w:r>
+      <w:proofErr w:type="spellStart"/>
+      <w:r>
+        <w:t>adaptor</w:t>
+      </w:r>
+      <w:proofErr w:type="spellEnd"/>
+      <w:r>
+        <w:t xml:space="preserve"> </w:t>
+      </w:r>
+      <w:proofErr w:type="spellStart"/>
+      <w:r>
+        <w:t>is</w:t>
+      </w:r>
+      <w:proofErr w:type="spellEnd"/>
+      <w:r>
+        <w:t xml:space="preserve"> on the host </w:t>
+      </w:r>
+      <w:proofErr w:type="spellStart"/>
+      <w:r>
+        <w:t>side</w:t>
+      </w:r>
+      <w:proofErr w:type="spellEnd"/>
+      <w:r>
+        <w:t xml:space="preserve"> (</w:t>
+      </w:r>
+      <w:proofErr w:type="spellStart"/>
+      <w:r>
+        <w:t>tablet</w:t>
+      </w:r>
+      <w:proofErr w:type="spellEnd"/>
+      <w:r>
+        <w:t>).</w:t>
+      </w:r>
+    </w:p>
     <w:p/>
     <w:p>
       <w:pPr>
@@ -3628,7 +4012,15 @@
       </w:r>
       <w:proofErr w:type="spellEnd"/>
       <w:r>
-        <w:t xml:space="preserve">, the Proxy does know </w:t>
+        <w:t xml:space="preserve">, the Proxy </w:t>
+      </w:r>
+      <w:proofErr w:type="spellStart"/>
+      <w:r>
+        <w:t>does</w:t>
+      </w:r>
+      <w:proofErr w:type="spellEnd"/>
+      <w:r>
+        <w:t xml:space="preserve"> know </w:t>
       </w:r>
       <w:proofErr w:type="spellStart"/>
       <w:r>
@@ -4258,6 +4650,7 @@
     </w:p>
     <w:p>
       <w:r>
+        <w:lastRenderedPageBreak/>
         <w:t xml:space="preserve">For the client Native code, </w:t>
       </w:r>
       <w:proofErr w:type="spellStart"/>
@@ -4345,7 +4738,320 @@
       <w:r>
         <w:t xml:space="preserve">, </w:t>
       </w:r>
-    </w:p>
+      <w:r>
+        <w:t>…</w:t>
+      </w:r>
+    </w:p>
+    <w:p/>
+    <w:p>
+      <w:pPr>
+        <w:pStyle w:val="Titre1"/>
+      </w:pPr>
+      <w:r>
+        <w:t xml:space="preserve">Conclusion </w:t>
+      </w:r>
+    </w:p>
+    <w:p>
+      <w:proofErr w:type="spellStart"/>
+      <w:r>
+        <w:t>Some</w:t>
+      </w:r>
+      <w:proofErr w:type="spellEnd"/>
+      <w:r>
+        <w:t xml:space="preserve"> </w:t>
+      </w:r>
+      <w:proofErr w:type="spellStart"/>
+      <w:r>
+        <w:t>successful</w:t>
+      </w:r>
+      <w:proofErr w:type="spellEnd"/>
+      <w:r>
+        <w:t xml:space="preserve"> tests </w:t>
+      </w:r>
+      <w:proofErr w:type="spellStart"/>
+      <w:r>
+        <w:t>were</w:t>
+      </w:r>
+      <w:proofErr w:type="spellEnd"/>
+      <w:r>
+        <w:t xml:space="preserve"> run on </w:t>
+      </w:r>
+      <w:proofErr w:type="spellStart"/>
+      <w:r>
+        <w:t>several</w:t>
+      </w:r>
+      <w:proofErr w:type="spellEnd"/>
+      <w:r>
+        <w:t xml:space="preserve"> </w:t>
+      </w:r>
+      <w:proofErr w:type="spellStart"/>
+      <w:r>
+        <w:t>tablets</w:t>
+      </w:r>
+      <w:proofErr w:type="spellEnd"/>
+      <w:r>
+        <w:t xml:space="preserve"> </w:t>
+      </w:r>
+      <w:proofErr w:type="spellStart"/>
+      <w:r>
+        <w:t>with</w:t>
+      </w:r>
+      <w:proofErr w:type="spellEnd"/>
+      <w:r>
+        <w:t xml:space="preserve"> the official </w:t>
+      </w:r>
+      <w:proofErr w:type="spellStart"/>
+      <w:r>
+        <w:t>libusb</w:t>
+      </w:r>
+      <w:proofErr w:type="spellEnd"/>
+      <w:r>
+        <w:t>.</w:t>
+      </w:r>
+    </w:p>
+    <w:p>
+      <w:r>
+        <w:t xml:space="preserve">That </w:t>
+      </w:r>
+      <w:proofErr w:type="spellStart"/>
+      <w:r>
+        <w:t>is</w:t>
+      </w:r>
+      <w:proofErr w:type="spellEnd"/>
+      <w:r>
+        <w:t xml:space="preserve"> the best solution </w:t>
+      </w:r>
+      <w:proofErr w:type="gramStart"/>
+      <w:r>
+        <w:t>for  us</w:t>
+      </w:r>
+      <w:proofErr w:type="gramEnd"/>
+      <w:r>
+        <w:t xml:space="preserve">, as </w:t>
+      </w:r>
+      <w:proofErr w:type="spellStart"/>
+      <w:r>
+        <w:t>it</w:t>
+      </w:r>
+      <w:proofErr w:type="spellEnd"/>
+      <w:r>
+        <w:t xml:space="preserve"> </w:t>
+      </w:r>
+      <w:proofErr w:type="spellStart"/>
+      <w:r>
+        <w:t>requires</w:t>
+      </w:r>
+      <w:proofErr w:type="spellEnd"/>
+      <w:r>
+        <w:t xml:space="preserve"> a minimum code on the Android </w:t>
+      </w:r>
+      <w:proofErr w:type="spellStart"/>
+      <w:r>
+        <w:t>side</w:t>
+      </w:r>
+      <w:proofErr w:type="spellEnd"/>
+      <w:r>
+        <w:t xml:space="preserve">, and no </w:t>
+      </w:r>
+      <w:proofErr w:type="spellStart"/>
+      <w:r>
+        <w:t>need</w:t>
+      </w:r>
+      <w:proofErr w:type="spellEnd"/>
+      <w:r>
+        <w:t xml:space="preserve"> to root the </w:t>
+      </w:r>
+      <w:proofErr w:type="spellStart"/>
+      <w:r>
+        <w:t>tablet</w:t>
+      </w:r>
+      <w:proofErr w:type="spellEnd"/>
+      <w:r>
+        <w:t xml:space="preserve">. </w:t>
+      </w:r>
+      <w:proofErr w:type="spellStart"/>
+      <w:r>
+        <w:t>We</w:t>
+      </w:r>
+      <w:proofErr w:type="spellEnd"/>
+      <w:r>
+        <w:t xml:space="preserve"> </w:t>
+      </w:r>
+      <w:proofErr w:type="spellStart"/>
+      <w:r>
+        <w:t>believe</w:t>
+      </w:r>
+      <w:proofErr w:type="spellEnd"/>
+      <w:r>
+        <w:t xml:space="preserve"> </w:t>
+      </w:r>
+      <w:proofErr w:type="spellStart"/>
+      <w:r>
+        <w:t>that</w:t>
+      </w:r>
+      <w:proofErr w:type="spellEnd"/>
+      <w:r>
+        <w:t xml:space="preserve"> the </w:t>
+      </w:r>
+      <w:proofErr w:type="spellStart"/>
+      <w:r>
+        <w:t>community</w:t>
+      </w:r>
+      <w:proofErr w:type="spellEnd"/>
+      <w:r>
+        <w:t xml:space="preserve"> </w:t>
+      </w:r>
+      <w:proofErr w:type="spellStart"/>
+      <w:r>
+        <w:t>will</w:t>
+      </w:r>
+      <w:proofErr w:type="spellEnd"/>
+      <w:r>
+        <w:t xml:space="preserve"> continue to support Android </w:t>
+      </w:r>
+      <w:proofErr w:type="spellStart"/>
+      <w:r>
+        <w:t>with</w:t>
+      </w:r>
+      <w:proofErr w:type="spellEnd"/>
+      <w:r>
+        <w:t xml:space="preserve"> </w:t>
+      </w:r>
+      <w:proofErr w:type="spellStart"/>
+      <w:r>
+        <w:t>that</w:t>
+      </w:r>
+      <w:proofErr w:type="spellEnd"/>
+      <w:r>
+        <w:t xml:space="preserve"> </w:t>
+      </w:r>
+      <w:proofErr w:type="spellStart"/>
+      <w:r>
+        <w:t>library</w:t>
+      </w:r>
+      <w:proofErr w:type="spellEnd"/>
+      <w:r>
+        <w:t>.</w:t>
+      </w:r>
+    </w:p>
+    <w:p>
+      <w:r>
+        <w:t xml:space="preserve">If a new Android version </w:t>
+      </w:r>
+      <w:proofErr w:type="spellStart"/>
+      <w:r>
+        <w:t>forbid</w:t>
+      </w:r>
+      <w:proofErr w:type="spellEnd"/>
+      <w:r>
+        <w:t xml:space="preserve"> native code to </w:t>
+      </w:r>
+      <w:proofErr w:type="spellStart"/>
+      <w:r>
+        <w:t>access</w:t>
+      </w:r>
+      <w:proofErr w:type="spellEnd"/>
+      <w:r>
+        <w:t xml:space="preserve"> USB, </w:t>
+      </w:r>
+      <w:proofErr w:type="spellStart"/>
+      <w:r>
+        <w:t>we</w:t>
+      </w:r>
+      <w:proofErr w:type="spellEnd"/>
+      <w:r>
+        <w:t xml:space="preserve"> call </w:t>
+      </w:r>
+      <w:proofErr w:type="spellStart"/>
+      <w:r>
+        <w:t>still</w:t>
+      </w:r>
+      <w:proofErr w:type="spellEnd"/>
+      <w:r>
+        <w:t xml:space="preserve"> </w:t>
+      </w:r>
+      <w:proofErr w:type="spellStart"/>
+      <w:r>
+        <w:t>deploy</w:t>
+      </w:r>
+      <w:proofErr w:type="spellEnd"/>
+      <w:r>
+        <w:t xml:space="preserve"> a Proxy and </w:t>
+      </w:r>
+      <w:proofErr w:type="spellStart"/>
+      <w:r>
+        <w:t>handle</w:t>
+      </w:r>
+      <w:proofErr w:type="spellEnd"/>
+      <w:r>
+        <w:t xml:space="preserve"> </w:t>
+      </w:r>
+      <w:proofErr w:type="spellStart"/>
+      <w:r>
+        <w:t>transfers</w:t>
+      </w:r>
+      <w:proofErr w:type="spellEnd"/>
+      <w:r>
+        <w:t xml:space="preserve"> on the Android </w:t>
+      </w:r>
+      <w:proofErr w:type="spellStart"/>
+      <w:r>
+        <w:t>side</w:t>
+      </w:r>
+      <w:proofErr w:type="spellEnd"/>
+      <w:r>
+        <w:t xml:space="preserve">, </w:t>
+      </w:r>
+      <w:proofErr w:type="spellStart"/>
+      <w:r>
+        <w:t>with</w:t>
+      </w:r>
+      <w:proofErr w:type="spellEnd"/>
+      <w:r>
+        <w:t xml:space="preserve"> </w:t>
+      </w:r>
+      <w:proofErr w:type="spellStart"/>
+      <w:r>
+        <w:t>less</w:t>
+      </w:r>
+      <w:proofErr w:type="spellEnd"/>
+      <w:r>
+        <w:t xml:space="preserve"> performance and more maintenance to </w:t>
+      </w:r>
+      <w:proofErr w:type="spellStart"/>
+      <w:r>
+        <w:t>keep</w:t>
+      </w:r>
+      <w:proofErr w:type="spellEnd"/>
+      <w:r>
+        <w:t xml:space="preserve"> the proxy </w:t>
+      </w:r>
+      <w:proofErr w:type="spellStart"/>
+      <w:r>
+        <w:t>synced</w:t>
+      </w:r>
+      <w:proofErr w:type="spellEnd"/>
+      <w:r>
+        <w:t xml:space="preserve"> </w:t>
+      </w:r>
+      <w:proofErr w:type="spellStart"/>
+      <w:r>
+        <w:t>with</w:t>
+      </w:r>
+      <w:proofErr w:type="spellEnd"/>
+      <w:r>
+        <w:t xml:space="preserve"> native code and </w:t>
+      </w:r>
+      <w:proofErr w:type="spellStart"/>
+      <w:r>
+        <w:t>device</w:t>
+      </w:r>
+      <w:proofErr w:type="spellEnd"/>
+      <w:r>
+        <w:t>.</w:t>
+      </w:r>
+    </w:p>
+    <w:p/>
     <w:sectPr>
       <w:pgSz w:w="11906" w:h="16838"/>
       <w:pgMar w:top="1417" w:right="1417" w:bottom="1417" w:left="1417" w:header="708" w:footer="708" w:gutter="0"/>
@@ -4472,9 +5178,9 @@
     </w:lvl>
   </w:abstractNum>
   <w:abstractNum w:abstractNumId="1" w15:restartNumberingAfterBreak="0">
-    <w:nsid w:val="5DCE7551"/>
+    <w:nsid w:val="41BD2000"/>
     <w:multiLevelType w:val="hybridMultilevel"/>
-    <w:tmpl w:val="F102621C"/>
+    <w:tmpl w:val="CB0AE9EC"/>
     <w:lvl w:ilvl="0" w:tplc="040C0001">
       <w:start w:val="1"/>
       <w:numFmt w:val="bullet"/>
@@ -4585,9 +5291,9 @@
     </w:lvl>
   </w:abstractNum>
   <w:abstractNum w:abstractNumId="2" w15:restartNumberingAfterBreak="0">
-    <w:nsid w:val="6BF0216F"/>
+    <w:nsid w:val="5DCE7551"/>
     <w:multiLevelType w:val="hybridMultilevel"/>
-    <w:tmpl w:val="8982AB4E"/>
+    <w:tmpl w:val="F102621C"/>
     <w:lvl w:ilvl="0" w:tplc="040C0001">
       <w:start w:val="1"/>
       <w:numFmt w:val="bullet"/>
@@ -4698,9 +5404,9 @@
     </w:lvl>
   </w:abstractNum>
   <w:abstractNum w:abstractNumId="3" w15:restartNumberingAfterBreak="0">
-    <w:nsid w:val="7E205A95"/>
+    <w:nsid w:val="6BF0216F"/>
     <w:multiLevelType w:val="hybridMultilevel"/>
-    <w:tmpl w:val="83C20F1E"/>
+    <w:tmpl w:val="8982AB4E"/>
     <w:lvl w:ilvl="0" w:tplc="040C0001">
       <w:start w:val="1"/>
       <w:numFmt w:val="bullet"/>
@@ -4810,17 +5516,133 @@
       </w:rPr>
     </w:lvl>
   </w:abstractNum>
+  <w:abstractNum w:abstractNumId="4" w15:restartNumberingAfterBreak="0">
+    <w:nsid w:val="7E205A95"/>
+    <w:multiLevelType w:val="hybridMultilevel"/>
+    <w:tmpl w:val="83C20F1E"/>
+    <w:lvl w:ilvl="0" w:tplc="040C0001">
+      <w:start w:val="1"/>
+      <w:numFmt w:val="bullet"/>
+      <w:lvlText w:val=""/>
+      <w:lvlJc w:val="left"/>
+      <w:pPr>
+        <w:ind w:left="720" w:hanging="360"/>
+      </w:pPr>
+      <w:rPr>
+        <w:rFonts w:ascii="Symbol" w:hAnsi="Symbol" w:hint="default"/>
+      </w:rPr>
+    </w:lvl>
+    <w:lvl w:ilvl="1" w:tplc="040C0003" w:tentative="1">
+      <w:start w:val="1"/>
+      <w:numFmt w:val="bullet"/>
+      <w:lvlText w:val="o"/>
+      <w:lvlJc w:val="left"/>
+      <w:pPr>
+        <w:ind w:left="1440" w:hanging="360"/>
+      </w:pPr>
+      <w:rPr>
+        <w:rFonts w:ascii="Courier New" w:hAnsi="Courier New" w:cs="Courier New" w:hint="default"/>
+      </w:rPr>
+    </w:lvl>
+    <w:lvl w:ilvl="2" w:tplc="040C0005" w:tentative="1">
+      <w:start w:val="1"/>
+      <w:numFmt w:val="bullet"/>
+      <w:lvlText w:val=""/>
+      <w:lvlJc w:val="left"/>
+      <w:pPr>
+        <w:ind w:left="2160" w:hanging="360"/>
+      </w:pPr>
+      <w:rPr>
+        <w:rFonts w:ascii="Wingdings" w:hAnsi="Wingdings" w:hint="default"/>
+      </w:rPr>
+    </w:lvl>
+    <w:lvl w:ilvl="3" w:tplc="040C0001" w:tentative="1">
+      <w:start w:val="1"/>
+      <w:numFmt w:val="bullet"/>
+      <w:lvlText w:val=""/>
+      <w:lvlJc w:val="left"/>
+      <w:pPr>
+        <w:ind w:left="2880" w:hanging="360"/>
+      </w:pPr>
+      <w:rPr>
+        <w:rFonts w:ascii="Symbol" w:hAnsi="Symbol" w:hint="default"/>
+      </w:rPr>
+    </w:lvl>
+    <w:lvl w:ilvl="4" w:tplc="040C0003" w:tentative="1">
+      <w:start w:val="1"/>
+      <w:numFmt w:val="bullet"/>
+      <w:lvlText w:val="o"/>
+      <w:lvlJc w:val="left"/>
+      <w:pPr>
+        <w:ind w:left="3600" w:hanging="360"/>
+      </w:pPr>
+      <w:rPr>
+        <w:rFonts w:ascii="Courier New" w:hAnsi="Courier New" w:cs="Courier New" w:hint="default"/>
+      </w:rPr>
+    </w:lvl>
+    <w:lvl w:ilvl="5" w:tplc="040C0005" w:tentative="1">
+      <w:start w:val="1"/>
+      <w:numFmt w:val="bullet"/>
+      <w:lvlText w:val=""/>
+      <w:lvlJc w:val="left"/>
+      <w:pPr>
+        <w:ind w:left="4320" w:hanging="360"/>
+      </w:pPr>
+      <w:rPr>
+        <w:rFonts w:ascii="Wingdings" w:hAnsi="Wingdings" w:hint="default"/>
+      </w:rPr>
+    </w:lvl>
+    <w:lvl w:ilvl="6" w:tplc="040C0001" w:tentative="1">
+      <w:start w:val="1"/>
+      <w:numFmt w:val="bullet"/>
+      <w:lvlText w:val=""/>
+      <w:lvlJc w:val="left"/>
+      <w:pPr>
+        <w:ind w:left="5040" w:hanging="360"/>
+      </w:pPr>
+      <w:rPr>
+        <w:rFonts w:ascii="Symbol" w:hAnsi="Symbol" w:hint="default"/>
+      </w:rPr>
+    </w:lvl>
+    <w:lvl w:ilvl="7" w:tplc="040C0003" w:tentative="1">
+      <w:start w:val="1"/>
+      <w:numFmt w:val="bullet"/>
+      <w:lvlText w:val="o"/>
+      <w:lvlJc w:val="left"/>
+      <w:pPr>
+        <w:ind w:left="5760" w:hanging="360"/>
+      </w:pPr>
+      <w:rPr>
+        <w:rFonts w:ascii="Courier New" w:hAnsi="Courier New" w:cs="Courier New" w:hint="default"/>
+      </w:rPr>
+    </w:lvl>
+    <w:lvl w:ilvl="8" w:tplc="040C0005" w:tentative="1">
+      <w:start w:val="1"/>
+      <w:numFmt w:val="bullet"/>
+      <w:lvlText w:val=""/>
+      <w:lvlJc w:val="left"/>
+      <w:pPr>
+        <w:ind w:left="6480" w:hanging="360"/>
+      </w:pPr>
+      <w:rPr>
+        <w:rFonts w:ascii="Wingdings" w:hAnsi="Wingdings" w:hint="default"/>
+      </w:rPr>
+    </w:lvl>
+  </w:abstractNum>
   <w:num w:numId="1">
     <w:abstractNumId w:val="0"/>
   </w:num>
   <w:num w:numId="2">
-    <w:abstractNumId w:val="1"/>
+    <w:abstractNumId w:val="2"/>
   </w:num>
   <w:num w:numId="3">
+    <w:abstractNumId w:val="4"/>
+  </w:num>
+  <w:num w:numId="4">
     <w:abstractNumId w:val="3"/>
   </w:num>
-  <w:num w:numId="4">
-    <w:abstractNumId w:val="2"/>
+  <w:num w:numId="5">
+    <w:abstractNumId w:val="1"/>
   </w:num>
 </w:numbering>
 </file>

</xml_diff>